<commit_message>
Capstone Final Submission Draft
</commit_message>
<xml_diff>
--- a/IBM Capstone Report.docx
+++ b/IBM Capstone Report.docx
@@ -250,7 +250,7 @@
     <w:p/>
     <w:p>
       <w:r>
-        <w:t>The following datasets will be used, along with their purpose:</w:t>
+        <w:t>The following datasets will be used:</w:t>
       </w:r>
     </w:p>
     <w:p/>
@@ -1078,28 +1078,16 @@
     <w:p/>
     <w:p>
       <w:r>
-        <w:t xml:space="preserve">Using law firms’ registered addresses, this map highlights the number of lawyers in each planning district. From here, it seems that lawyers are </w:t>
-      </w:r>
-      <w:proofErr w:type="spellStart"/>
-      <w:r>
-        <w:t>primiarly</w:t>
-      </w:r>
-      <w:proofErr w:type="spellEnd"/>
-      <w:r>
-        <w:t xml:space="preserve"> concentrated in one district </w:t>
-      </w:r>
-      <w:r>
-        <w:rPr>
-          <w:i/>
-          <w:iCs/>
-        </w:rPr>
-        <w:t>within</w:t>
-      </w:r>
-      <w:r>
-        <w:t xml:space="preserve"> the Central Business District. As hypothesised at the outset, this is primarily due to </w:t>
-      </w:r>
-      <w:r>
-        <w:t>being able to harness agglomerative economies, quicker communication with other law firms, proximity to the courts and other dispute resolution facilities, and finally, to companies.</w:t>
+        <w:t xml:space="preserve">Using law firms’ registered addresses, this map highlights the number of lawyers in each planning district. </w:t>
+      </w:r>
+      <w:r>
+        <w:t xml:space="preserve">From </w:t>
+      </w:r>
+      <w:r>
+        <w:t>this</w:t>
+      </w:r>
+      <w:r>
+        <w:t>, it seems that lawyers are primarily concentrated in one district within the Central Business District, and away from the densest residential districts observed in Figure 3. As hypothesised at the outset, this is probably due to being able to harness agglomerative economies, quicker communication with other law firms, proximity to the courts and other dispute resolution facilities, and finally, to other companies. The latter is especially important for corporate transactional and disputes work.</w:t>
       </w:r>
     </w:p>
     <w:p/>
@@ -1167,6 +1155,7 @@
     <w:p/>
     <w:p>
       <w:r>
+        <w:lastRenderedPageBreak/>
         <w:t xml:space="preserve">This map contrasts law firms’ locations with the clusters picked up by the </w:t>
       </w:r>
       <w:proofErr w:type="spellStart"/>
@@ -1180,7 +1169,6 @@
     </w:p>
     <w:p>
       <w:r>
-        <w:lastRenderedPageBreak/>
         <w:t xml:space="preserve">This study supports the hypothesis that law firms are primarily situated within the CBD, and away from residential areas. This is probably due to a variety of factors, as mentioned above. Beyond those factors mentioned above, it would be interesting to explore the proportions of revenue brought in by type of law practised. Presumably, the proportion of revenue brought in by corporate law practice would be much higher, and would also explain concentration in the CBD. </w:t>
       </w:r>
     </w:p>

</xml_diff>